<commit_message>
Datenbank Update + Scrum Dokument
</commit_message>
<xml_diff>
--- a/Scrum/Scrum Dokument.docx
+++ b/Scrum/Scrum Dokument.docx
@@ -6,8 +6,13 @@
       <w:pPr>
         <w:pStyle w:val="Titel"/>
       </w:pPr>
-      <w:r>
-        <w:t>Scrum-Meetings-Dokument</w:t>
+      <w:proofErr w:type="spellStart"/>
+      <w:r>
+        <w:t>Scrum</w:t>
+      </w:r>
+      <w:proofErr w:type="spellEnd"/>
+      <w:r>
+        <w:t>-Meetings-Dokument</w:t>
       </w:r>
     </w:p>
     <w:p>
@@ -153,7 +158,15 @@
         </w:numPr>
       </w:pPr>
       <w:r>
-        <w:t>GUI Geschwindigkeit je nach OPMODE (Erstmal Dropdown Box ?)</w:t>
+        <w:t>GUI Geschwindigkeit je nach OPMODE (</w:t>
+      </w:r>
+      <w:proofErr w:type="spellStart"/>
+      <w:r>
+        <w:t>Erstmal</w:t>
+      </w:r>
+      <w:proofErr w:type="spellEnd"/>
+      <w:r>
+        <w:t xml:space="preserve"> Dropdown Box ?)</w:t>
       </w:r>
     </w:p>
     <w:p>
@@ -208,9 +221,11 @@
       <w:r>
         <w:sym w:font="Wingdings" w:char="F0E0"/>
       </w:r>
+      <w:proofErr w:type="spellStart"/>
       <w:r>
         <w:t>Refactoring</w:t>
       </w:r>
+      <w:proofErr w:type="spellEnd"/>
     </w:p>
     <w:p/>
     <w:p>
@@ -493,9 +508,11 @@
           <w:numId w:val="9"/>
         </w:numPr>
       </w:pPr>
+      <w:proofErr w:type="spellStart"/>
       <w:r>
         <w:t>Refactoring</w:t>
       </w:r>
+      <w:proofErr w:type="spellEnd"/>
     </w:p>
     <w:p>
       <w:pPr>
@@ -527,96 +544,138 @@
       </w:r>
       <w:r>
         <w:t>Alex</w:t>
+      </w:r>
+    </w:p>
+    <w:p>
+      <w:pPr>
+        <w:pStyle w:val="Listenabsatz"/>
+        <w:numPr>
+          <w:ilvl w:val="0"/>
+          <w:numId w:val="10"/>
+        </w:numPr>
+      </w:pPr>
+      <w:proofErr w:type="spellStart"/>
+      <w:r>
+        <w:t>Refactoring</w:t>
+      </w:r>
+      <w:proofErr w:type="spellEnd"/>
+      <w:r>
+        <w:t xml:space="preserve"> </w:t>
+      </w:r>
+      <w:r>
+        <w:sym w:font="Wingdings" w:char="F0E0"/>
+      </w:r>
+      <w:r>
+        <w:t xml:space="preserve"> Benito</w:t>
+      </w:r>
+    </w:p>
+    <w:p>
+      <w:pPr>
+        <w:pStyle w:val="Listenabsatz"/>
+        <w:numPr>
+          <w:ilvl w:val="0"/>
+          <w:numId w:val="10"/>
+        </w:numPr>
+      </w:pPr>
+      <w:r>
+        <w:t xml:space="preserve">Code erweitern </w:t>
+      </w:r>
+      <w:r>
+        <w:sym w:font="Wingdings" w:char="F0E0"/>
+      </w:r>
+      <w:r>
+        <w:t xml:space="preserve"> B</w:t>
+      </w:r>
+      <w:r>
+        <w:t>enito</w:t>
+      </w:r>
+      <w:r>
+        <w:br/>
+      </w:r>
+      <w:r>
+        <w:sym w:font="Wingdings" w:char="F0E0"/>
+      </w:r>
+      <w:proofErr w:type="spellStart"/>
+      <w:r>
+        <w:t>ZugEingabe</w:t>
+      </w:r>
+      <w:proofErr w:type="spellEnd"/>
+      <w:r>
+        <w:t xml:space="preserve">, </w:t>
+      </w:r>
+    </w:p>
+    <w:p>
+      <w:pPr>
+        <w:pStyle w:val="Listenabsatz"/>
+        <w:numPr>
+          <w:ilvl w:val="0"/>
+          <w:numId w:val="10"/>
+        </w:numPr>
+      </w:pPr>
+      <w:r>
+        <w:t xml:space="preserve">Zugauswahl zu Beginn + Auswahl Fenster </w:t>
+      </w:r>
+      <w:r>
+        <w:sym w:font="Wingdings" w:char="F0E0"/>
+      </w:r>
+      <w:r>
+        <w:t xml:space="preserve"> Liam</w:t>
+      </w:r>
+    </w:p>
+    <w:p>
+      <w:r>
+        <w:t xml:space="preserve">Ziel: bis  </w:t>
+      </w:r>
+      <w:r>
+        <w:sym w:font="Wingdings" w:char="F0E0"/>
+      </w:r>
+      <w:r>
+        <w:t xml:space="preserve"> </w:t>
+      </w:r>
+      <w:r>
+        <w:t>13</w:t>
+      </w:r>
+      <w:r>
+        <w:t>.03.19</w:t>
+      </w:r>
+    </w:p>
+    <w:p>
+      <w:pPr>
+        <w:pStyle w:val="Listenabsatz"/>
+        <w:numPr>
+          <w:ilvl w:val="0"/>
+          <w:numId w:val="11"/>
+        </w:numPr>
+      </w:pPr>
+      <w:r>
+        <w:t>Datenbank mit Daten füllen</w:t>
+      </w:r>
+    </w:p>
+    <w:p>
+      <w:pPr>
+        <w:pStyle w:val="Listenabsatz"/>
+        <w:numPr>
+          <w:ilvl w:val="0"/>
+          <w:numId w:val="11"/>
+        </w:numPr>
+      </w:pPr>
+      <w:r>
+        <w:t>GUI und Funktion zur Zugerstellung verbinden</w:t>
       </w:r>
       <w:bookmarkStart w:id="0" w:name="_GoBack"/>
       <w:bookmarkEnd w:id="0"/>
     </w:p>
     <w:p>
       <w:pPr>
-        <w:pStyle w:val="Listenabsatz"/>
-        <w:numPr>
-          <w:ilvl w:val="0"/>
-          <w:numId w:val="10"/>
-        </w:numPr>
-      </w:pPr>
-      <w:r>
-        <w:t>Refactoring</w:t>
-      </w:r>
-      <w:r>
-        <w:t xml:space="preserve"> </w:t>
-      </w:r>
-      <w:r>
-        <w:sym w:font="Wingdings" w:char="F0E0"/>
-      </w:r>
-      <w:r>
-        <w:t xml:space="preserve"> Benito</w:t>
-      </w:r>
-    </w:p>
-    <w:p>
-      <w:pPr>
-        <w:pStyle w:val="Listenabsatz"/>
-        <w:numPr>
-          <w:ilvl w:val="0"/>
-          <w:numId w:val="10"/>
-        </w:numPr>
-      </w:pPr>
-      <w:r>
-        <w:t xml:space="preserve">Code erweitern </w:t>
-      </w:r>
-      <w:r>
-        <w:sym w:font="Wingdings" w:char="F0E0"/>
-      </w:r>
-      <w:r>
-        <w:t xml:space="preserve"> B</w:t>
-      </w:r>
-      <w:r>
-        <w:t>enito</w:t>
-      </w:r>
-      <w:r>
-        <w:br/>
-      </w:r>
-      <w:r>
-        <w:sym w:font="Wingdings" w:char="F0E0"/>
-      </w:r>
-      <w:r>
-        <w:t xml:space="preserve">ZugEingabe, </w:t>
-      </w:r>
-    </w:p>
-    <w:p>
-      <w:pPr>
-        <w:pStyle w:val="Listenabsatz"/>
-        <w:numPr>
-          <w:ilvl w:val="0"/>
-          <w:numId w:val="10"/>
-        </w:numPr>
-      </w:pPr>
-      <w:r>
-        <w:t xml:space="preserve">Zugauswahl zu Beginn + Auswahl Fenster </w:t>
-      </w:r>
-      <w:r>
-        <w:sym w:font="Wingdings" w:char="F0E0"/>
-      </w:r>
-      <w:r>
-        <w:t xml:space="preserve"> Liam</w:t>
-      </w:r>
-    </w:p>
-    <w:p>
-      <w:r>
-        <w:t xml:space="preserve">Ziel: bis  </w:t>
-      </w:r>
-      <w:r>
-        <w:sym w:font="Wingdings" w:char="F0E0"/>
-      </w:r>
-      <w:r>
-        <w:t xml:space="preserve"> 11.03.19</w:t>
-      </w:r>
-    </w:p>
-    <w:p>
-      <w:pPr>
         <w:pStyle w:val="berschrift1"/>
       </w:pPr>
-      <w:r>
-        <w:t>IdeenAbteilung:</w:t>
+      <w:proofErr w:type="spellStart"/>
+      <w:r>
+        <w:t>IdeenAbteilung</w:t>
+      </w:r>
+      <w:proofErr w:type="spellEnd"/>
+      <w:r>
+        <w:t>:</w:t>
       </w:r>
     </w:p>
     <w:p>
@@ -624,7 +683,15 @@
         <w:t>Methode die Trennzeichen erkennt und da</w:t>
       </w:r>
       <w:r>
-        <w:t>nn wort als variable zurückgibt</w:t>
+        <w:t xml:space="preserve">nn </w:t>
+      </w:r>
+      <w:proofErr w:type="spellStart"/>
+      <w:r>
+        <w:t>wort</w:t>
+      </w:r>
+      <w:proofErr w:type="spellEnd"/>
+      <w:r>
+        <w:t xml:space="preserve"> als variable zurückgibt</w:t>
       </w:r>
       <w:r>
         <w:br/>
@@ -650,6 +717,119 @@
 <file path=word/numbering.xml><?xml version="1.0" encoding="utf-8"?>
 <w:numbering xmlns:wpc="http://schemas.microsoft.com/office/word/2010/wordprocessingCanvas" xmlns:mc="http://schemas.openxmlformats.org/markup-compatibility/2006" xmlns:o="urn:schemas-microsoft-com:office:office" xmlns:r="http://schemas.openxmlformats.org/officeDocument/2006/relationships" xmlns:m="http://schemas.openxmlformats.org/officeDocument/2006/math" xmlns:v="urn:schemas-microsoft-com:vml" xmlns:wp14="http://schemas.microsoft.com/office/word/2010/wordprocessingDrawing" xmlns:wp="http://schemas.openxmlformats.org/drawingml/2006/wordprocessingDrawing" xmlns:w10="urn:schemas-microsoft-com:office:word" xmlns:w="http://schemas.openxmlformats.org/wordprocessingml/2006/main" xmlns:w14="http://schemas.microsoft.com/office/word/2010/wordml" xmlns:wpg="http://schemas.microsoft.com/office/word/2010/wordprocessingGroup" xmlns:wpi="http://schemas.microsoft.com/office/word/2010/wordprocessingInk" xmlns:wne="http://schemas.microsoft.com/office/word/2006/wordml" xmlns:wps="http://schemas.microsoft.com/office/word/2010/wordprocessingShape" mc:Ignorable="w14 wp14">
   <w:abstractNum w:abstractNumId="0">
+    <w:nsid w:val="17501305"/>
+    <w:multiLevelType w:val="hybridMultilevel"/>
+    <w:tmpl w:val="A7AAC546"/>
+    <w:lvl w:ilvl="0" w:tplc="04070001">
+      <w:start w:val="1"/>
+      <w:numFmt w:val="bullet"/>
+      <w:lvlText w:val=""/>
+      <w:lvlJc w:val="left"/>
+      <w:pPr>
+        <w:ind w:left="720" w:hanging="360"/>
+      </w:pPr>
+      <w:rPr>
+        <w:rFonts w:ascii="Symbol" w:hAnsi="Symbol" w:hint="default"/>
+      </w:rPr>
+    </w:lvl>
+    <w:lvl w:ilvl="1" w:tplc="04070003" w:tentative="1">
+      <w:start w:val="1"/>
+      <w:numFmt w:val="bullet"/>
+      <w:lvlText w:val="o"/>
+      <w:lvlJc w:val="left"/>
+      <w:pPr>
+        <w:ind w:left="1440" w:hanging="360"/>
+      </w:pPr>
+      <w:rPr>
+        <w:rFonts w:ascii="Courier New" w:hAnsi="Courier New" w:cs="Courier New" w:hint="default"/>
+      </w:rPr>
+    </w:lvl>
+    <w:lvl w:ilvl="2" w:tplc="04070005" w:tentative="1">
+      <w:start w:val="1"/>
+      <w:numFmt w:val="bullet"/>
+      <w:lvlText w:val=""/>
+      <w:lvlJc w:val="left"/>
+      <w:pPr>
+        <w:ind w:left="2160" w:hanging="360"/>
+      </w:pPr>
+      <w:rPr>
+        <w:rFonts w:ascii="Wingdings" w:hAnsi="Wingdings" w:hint="default"/>
+      </w:rPr>
+    </w:lvl>
+    <w:lvl w:ilvl="3" w:tplc="04070001" w:tentative="1">
+      <w:start w:val="1"/>
+      <w:numFmt w:val="bullet"/>
+      <w:lvlText w:val=""/>
+      <w:lvlJc w:val="left"/>
+      <w:pPr>
+        <w:ind w:left="2880" w:hanging="360"/>
+      </w:pPr>
+      <w:rPr>
+        <w:rFonts w:ascii="Symbol" w:hAnsi="Symbol" w:hint="default"/>
+      </w:rPr>
+    </w:lvl>
+    <w:lvl w:ilvl="4" w:tplc="04070003" w:tentative="1">
+      <w:start w:val="1"/>
+      <w:numFmt w:val="bullet"/>
+      <w:lvlText w:val="o"/>
+      <w:lvlJc w:val="left"/>
+      <w:pPr>
+        <w:ind w:left="3600" w:hanging="360"/>
+      </w:pPr>
+      <w:rPr>
+        <w:rFonts w:ascii="Courier New" w:hAnsi="Courier New" w:cs="Courier New" w:hint="default"/>
+      </w:rPr>
+    </w:lvl>
+    <w:lvl w:ilvl="5" w:tplc="04070005" w:tentative="1">
+      <w:start w:val="1"/>
+      <w:numFmt w:val="bullet"/>
+      <w:lvlText w:val=""/>
+      <w:lvlJc w:val="left"/>
+      <w:pPr>
+        <w:ind w:left="4320" w:hanging="360"/>
+      </w:pPr>
+      <w:rPr>
+        <w:rFonts w:ascii="Wingdings" w:hAnsi="Wingdings" w:hint="default"/>
+      </w:rPr>
+    </w:lvl>
+    <w:lvl w:ilvl="6" w:tplc="04070001" w:tentative="1">
+      <w:start w:val="1"/>
+      <w:numFmt w:val="bullet"/>
+      <w:lvlText w:val=""/>
+      <w:lvlJc w:val="left"/>
+      <w:pPr>
+        <w:ind w:left="5040" w:hanging="360"/>
+      </w:pPr>
+      <w:rPr>
+        <w:rFonts w:ascii="Symbol" w:hAnsi="Symbol" w:hint="default"/>
+      </w:rPr>
+    </w:lvl>
+    <w:lvl w:ilvl="7" w:tplc="04070003" w:tentative="1">
+      <w:start w:val="1"/>
+      <w:numFmt w:val="bullet"/>
+      <w:lvlText w:val="o"/>
+      <w:lvlJc w:val="left"/>
+      <w:pPr>
+        <w:ind w:left="5760" w:hanging="360"/>
+      </w:pPr>
+      <w:rPr>
+        <w:rFonts w:ascii="Courier New" w:hAnsi="Courier New" w:cs="Courier New" w:hint="default"/>
+      </w:rPr>
+    </w:lvl>
+    <w:lvl w:ilvl="8" w:tplc="04070005" w:tentative="1">
+      <w:start w:val="1"/>
+      <w:numFmt w:val="bullet"/>
+      <w:lvlText w:val=""/>
+      <w:lvlJc w:val="left"/>
+      <w:pPr>
+        <w:ind w:left="6480" w:hanging="360"/>
+      </w:pPr>
+      <w:rPr>
+        <w:rFonts w:ascii="Wingdings" w:hAnsi="Wingdings" w:hint="default"/>
+      </w:rPr>
+    </w:lvl>
+  </w:abstractNum>
+  <w:abstractNum w:abstractNumId="1">
     <w:nsid w:val="1B66443B"/>
     <w:multiLevelType w:val="hybridMultilevel"/>
     <w:tmpl w:val="B0E488AA"/>
@@ -762,7 +942,7 @@
       </w:rPr>
     </w:lvl>
   </w:abstractNum>
-  <w:abstractNum w:abstractNumId="1">
+  <w:abstractNum w:abstractNumId="2">
     <w:nsid w:val="26CC0958"/>
     <w:multiLevelType w:val="hybridMultilevel"/>
     <w:tmpl w:val="6BB0A0EC"/>
@@ -875,7 +1055,7 @@
       </w:rPr>
     </w:lvl>
   </w:abstractNum>
-  <w:abstractNum w:abstractNumId="2">
+  <w:abstractNum w:abstractNumId="3">
     <w:nsid w:val="2D8466F6"/>
     <w:multiLevelType w:val="hybridMultilevel"/>
     <w:tmpl w:val="7842DC54"/>
@@ -988,7 +1168,7 @@
       </w:rPr>
     </w:lvl>
   </w:abstractNum>
-  <w:abstractNum w:abstractNumId="3">
+  <w:abstractNum w:abstractNumId="4">
     <w:nsid w:val="555A286B"/>
     <w:multiLevelType w:val="hybridMultilevel"/>
     <w:tmpl w:val="BC1AE8DA"/>
@@ -1101,7 +1281,7 @@
       </w:rPr>
     </w:lvl>
   </w:abstractNum>
-  <w:abstractNum w:abstractNumId="4">
+  <w:abstractNum w:abstractNumId="5">
     <w:nsid w:val="56EA0DB8"/>
     <w:multiLevelType w:val="hybridMultilevel"/>
     <w:tmpl w:val="D68A0654"/>
@@ -1214,7 +1394,7 @@
       </w:rPr>
     </w:lvl>
   </w:abstractNum>
-  <w:abstractNum w:abstractNumId="5">
+  <w:abstractNum w:abstractNumId="6">
     <w:nsid w:val="6153693F"/>
     <w:multiLevelType w:val="hybridMultilevel"/>
     <w:tmpl w:val="B0C4D374"/>
@@ -1327,7 +1507,7 @@
       </w:rPr>
     </w:lvl>
   </w:abstractNum>
-  <w:abstractNum w:abstractNumId="6">
+  <w:abstractNum w:abstractNumId="7">
     <w:nsid w:val="6228589C"/>
     <w:multiLevelType w:val="hybridMultilevel"/>
     <w:tmpl w:val="334C695A"/>
@@ -1440,7 +1620,7 @@
       </w:rPr>
     </w:lvl>
   </w:abstractNum>
-  <w:abstractNum w:abstractNumId="7">
+  <w:abstractNum w:abstractNumId="8">
     <w:nsid w:val="62412A10"/>
     <w:multiLevelType w:val="hybridMultilevel"/>
     <w:tmpl w:val="C5AA9F84"/>
@@ -1553,7 +1733,7 @@
       </w:rPr>
     </w:lvl>
   </w:abstractNum>
-  <w:abstractNum w:abstractNumId="8">
+  <w:abstractNum w:abstractNumId="9">
     <w:nsid w:val="64E72D51"/>
     <w:multiLevelType w:val="hybridMultilevel"/>
     <w:tmpl w:val="B952185C"/>
@@ -1666,7 +1846,7 @@
       </w:rPr>
     </w:lvl>
   </w:abstractNum>
-  <w:abstractNum w:abstractNumId="9">
+  <w:abstractNum w:abstractNumId="10">
     <w:nsid w:val="71B16F5A"/>
     <w:multiLevelType w:val="hybridMultilevel"/>
     <w:tmpl w:val="5FFA6488"/>
@@ -1780,34 +1960,37 @@
     </w:lvl>
   </w:abstractNum>
   <w:num w:numId="1">
+    <w:abstractNumId w:val="9"/>
+  </w:num>
+  <w:num w:numId="2">
     <w:abstractNumId w:val="8"/>
   </w:num>
-  <w:num w:numId="2">
+  <w:num w:numId="3">
+    <w:abstractNumId w:val="4"/>
+  </w:num>
+  <w:num w:numId="4">
+    <w:abstractNumId w:val="2"/>
+  </w:num>
+  <w:num w:numId="5">
+    <w:abstractNumId w:val="1"/>
+  </w:num>
+  <w:num w:numId="6">
+    <w:abstractNumId w:val="3"/>
+  </w:num>
+  <w:num w:numId="7">
+    <w:abstractNumId w:val="10"/>
+  </w:num>
+  <w:num w:numId="8">
+    <w:abstractNumId w:val="6"/>
+  </w:num>
+  <w:num w:numId="9">
+    <w:abstractNumId w:val="5"/>
+  </w:num>
+  <w:num w:numId="10">
     <w:abstractNumId w:val="7"/>
   </w:num>
-  <w:num w:numId="3">
-    <w:abstractNumId w:val="3"/>
-  </w:num>
-  <w:num w:numId="4">
-    <w:abstractNumId w:val="1"/>
-  </w:num>
-  <w:num w:numId="5">
+  <w:num w:numId="11">
     <w:abstractNumId w:val="0"/>
-  </w:num>
-  <w:num w:numId="6">
-    <w:abstractNumId w:val="2"/>
-  </w:num>
-  <w:num w:numId="7">
-    <w:abstractNumId w:val="9"/>
-  </w:num>
-  <w:num w:numId="8">
-    <w:abstractNumId w:val="5"/>
-  </w:num>
-  <w:num w:numId="9">
-    <w:abstractNumId w:val="4"/>
-  </w:num>
-  <w:num w:numId="10">
-    <w:abstractNumId w:val="6"/>
   </w:num>
 </w:numbering>
 </file>

</xml_diff>

<commit_message>
Lokauswahl und Info für Funktionsauswahl
</commit_message>
<xml_diff>
--- a/Scrum/Scrum Dokument.docx
+++ b/Scrum/Scrum Dokument.docx
@@ -132,8 +132,14 @@
           <w:ilvl w:val="0"/>
           <w:numId w:val="1"/>
         </w:numPr>
-      </w:pPr>
-      <w:r>
+        <w:rPr>
+          <w:color w:val="92D050"/>
+        </w:rPr>
+      </w:pPr>
+      <w:r>
+        <w:rPr>
+          <w:color w:val="92D050"/>
+        </w:rPr>
         <w:t>Funktion zum Auslesen der Fahrinformationen u. speichert in variablen</w:t>
       </w:r>
     </w:p>
@@ -176,8 +182,14 @@
           <w:ilvl w:val="0"/>
           <w:numId w:val="1"/>
         </w:numPr>
-      </w:pPr>
-      <w:r>
+        <w:rPr>
+          <w:color w:val="92D050"/>
+        </w:rPr>
+      </w:pPr>
+      <w:r>
+        <w:rPr>
+          <w:color w:val="92D050"/>
+        </w:rPr>
         <w:t>Abläufe speichern können</w:t>
       </w:r>
     </w:p>
@@ -226,8 +238,16 @@
         <w:t>Refactoring</w:t>
       </w:r>
       <w:proofErr w:type="spellEnd"/>
-    </w:p>
-    <w:p/>
+      <w:r>
+        <w:t xml:space="preserve"> </w:t>
+      </w:r>
+      <w:r>
+        <w:rPr>
+          <w:color w:val="92D050"/>
+        </w:rPr>
+        <w:t>1von1</w:t>
+      </w:r>
+    </w:p>
     <w:p>
       <w:pPr>
         <w:pStyle w:val="berschrift2"/>
@@ -243,6 +263,8 @@
       <w:r>
         <w:t>Meeting 21.0119</w:t>
       </w:r>
+      <w:bookmarkStart w:id="0" w:name="_GoBack"/>
+      <w:bookmarkEnd w:id="0"/>
     </w:p>
     <w:p>
       <w:pPr>
@@ -445,23 +467,23 @@
         <w:pStyle w:val="Listenabsatz"/>
       </w:pPr>
       <w:r>
+        <w:t>--&gt; Zugverfügbarkeit anzeigen</w:t>
+      </w:r>
+    </w:p>
+    <w:p>
+      <w:pPr>
+        <w:pStyle w:val="Listenabsatz"/>
+      </w:pPr>
+      <w:r>
+        <w:t>2. Zug ausgewählt</w:t>
+      </w:r>
+    </w:p>
+    <w:p>
+      <w:pPr>
+        <w:pStyle w:val="Listenabsatz"/>
+      </w:pPr>
+      <w:r>
         <w:lastRenderedPageBreak/>
-        <w:t>--&gt; Zugverfügbarkeit anzeigen</w:t>
-      </w:r>
-    </w:p>
-    <w:p>
-      <w:pPr>
-        <w:pStyle w:val="Listenabsatz"/>
-      </w:pPr>
-      <w:r>
-        <w:t>2. Zug ausgewählt</w:t>
-      </w:r>
-    </w:p>
-    <w:p>
-      <w:pPr>
-        <w:pStyle w:val="Listenabsatz"/>
-      </w:pPr>
-      <w:r>
         <w:t>--&gt; Hauptfenster</w:t>
       </w:r>
     </w:p>
@@ -705,14 +727,14 @@
           <w:numId w:val="11"/>
         </w:numPr>
       </w:pPr>
-      <w:bookmarkStart w:id="0" w:name="OLE_LINK1"/>
-      <w:bookmarkStart w:id="1" w:name="OLE_LINK2"/>
+      <w:bookmarkStart w:id="1" w:name="OLE_LINK1"/>
+      <w:bookmarkStart w:id="2" w:name="OLE_LINK2"/>
       <w:r>
         <w:t>Ladefenster erstellen für Serveranfrage im Hintergrund</w:t>
       </w:r>
     </w:p>
-    <w:bookmarkEnd w:id="0"/>
     <w:bookmarkEnd w:id="1"/>
+    <w:bookmarkEnd w:id="2"/>
     <w:p>
       <w:pPr>
         <w:pStyle w:val="Listenabsatz"/>
@@ -821,6 +843,42 @@
     </w:p>
     <w:p>
       <w:pPr>
+        <w:pStyle w:val="Listenabsatz"/>
+        <w:numPr>
+          <w:ilvl w:val="0"/>
+          <w:numId w:val="13"/>
+        </w:numPr>
+      </w:pPr>
+      <w:r>
+        <w:t>Bei Neue Lok Menü aktuelle Lok anzeigen</w:t>
+      </w:r>
+    </w:p>
+    <w:p>
+      <w:pPr>
+        <w:pStyle w:val="Listenabsatz"/>
+        <w:numPr>
+          <w:ilvl w:val="0"/>
+          <w:numId w:val="13"/>
+        </w:numPr>
+      </w:pPr>
+      <w:r>
+        <w:t>Im Lok Menü Zugauswahl hinzufügen</w:t>
+      </w:r>
+    </w:p>
+    <w:p>
+      <w:pPr>
+        <w:pStyle w:val="Listenabsatz"/>
+        <w:numPr>
+          <w:ilvl w:val="0"/>
+          <w:numId w:val="13"/>
+        </w:numPr>
+      </w:pPr>
+      <w:r>
+        <w:t>Ablauf erst starten können wenn Zug ausgewählt ist</w:t>
+      </w:r>
+    </w:p>
+    <w:p>
+      <w:pPr>
         <w:pStyle w:val="berschrift1"/>
       </w:pPr>
       <w:proofErr w:type="spellStart"/>
@@ -831,8 +889,6 @@
       <w:r>
         <w:t>:</w:t>
       </w:r>
-      <w:bookmarkStart w:id="2" w:name="_GoBack"/>
-      <w:bookmarkEnd w:id="2"/>
     </w:p>
     <w:p>
       <w:r>
@@ -856,6 +912,7 @@
     </w:p>
     <w:p>
       <w:r>
+        <w:lastRenderedPageBreak/>
         <w:t>Methode die</w:t>
       </w:r>
       <w:r>

</xml_diff>

<commit_message>
Revert "Merge branch 'MAIN' of https://github.com/BenitoSchwankhart/AblaufsteuerungGradle into MAIN"
This reverts commit 01663e75d4fc9cd0aa8e57b4755e9ba5b6b670dc, reversing
changes made to 879b172970c909d269376502e9b9b8865c75b002.
</commit_message>
<xml_diff>
--- a/Scrum/Scrum Dokument.docx
+++ b/Scrum/Scrum Dokument.docx
@@ -473,7 +473,6 @@
         <w:pStyle w:val="Listenabsatz"/>
       </w:pPr>
       <w:r>
-        <w:lastRenderedPageBreak/>
         <w:t>--&gt; Hauptfenster</w:t>
       </w:r>
     </w:p>
@@ -878,17 +877,6 @@
       <w:r>
         <w:t>Funktionen löschen können</w:t>
       </w:r>
-      <w:r>
-        <w:t>//nicht</w:t>
-      </w:r>
-      <w:r>
-        <w:t xml:space="preserve"> </w:t>
-      </w:r>
-      <w:r>
-        <w:t>prio</w:t>
-      </w:r>
-      <w:bookmarkStart w:id="2" w:name="_GoBack"/>
-      <w:bookmarkEnd w:id="2"/>
     </w:p>
     <w:p>
       <w:pPr>
@@ -910,8 +898,6 @@
           <w:numId w:val="13"/>
         </w:numPr>
       </w:pPr>
-      <w:bookmarkStart w:id="3" w:name="OLE_LINK3"/>
-      <w:bookmarkStart w:id="4" w:name="OLE_LINK4"/>
       <w:r>
         <w:t xml:space="preserve">Funktionswerte </w:t>
       </w:r>
@@ -919,8 +905,6 @@
         <w:t xml:space="preserve">übergeben bei Start </w:t>
       </w:r>
     </w:p>
-    <w:bookmarkEnd w:id="3"/>
-    <w:bookmarkEnd w:id="4"/>
     <w:p>
       <w:pPr>
         <w:pStyle w:val="Listenabsatz"/>
@@ -930,19 +914,28 @@
         </w:numPr>
       </w:pPr>
       <w:r>
+        <w:t>Hauptmenü: Start-Fenster muss Zugauswahl sein Ablauf „</w:t>
+      </w:r>
+      <w:proofErr w:type="spellStart"/>
+      <w:r>
+        <w:t>Disabled</w:t>
+      </w:r>
+      <w:proofErr w:type="spellEnd"/>
+      <w:r>
+        <w:t>“</w:t>
+      </w:r>
+    </w:p>
+    <w:p>
+      <w:pPr>
+        <w:pStyle w:val="Listenabsatz"/>
+        <w:numPr>
+          <w:ilvl w:val="0"/>
+          <w:numId w:val="13"/>
+        </w:numPr>
+      </w:pPr>
+      <w:r>
         <w:t>GUI soll anzeigen bei welchem Ablauf Zug aktuell ist</w:t>
       </w:r>
-      <w:r>
-        <w:t xml:space="preserve">//nicht </w:t>
-      </w:r>
-      <w:proofErr w:type="spellStart"/>
-      <w:r>
-        <w:t>prio</w:t>
-      </w:r>
-      <w:proofErr w:type="spellEnd"/>
-      <w:r>
-        <w:t xml:space="preserve"> </w:t>
-      </w:r>
     </w:p>
     <w:p>
       <w:pPr>
@@ -962,18 +955,6 @@
       </w:pPr>
       <w:r>
         <w:t>Im Lok Menü Zugauswahl hinzufügen</w:t>
-      </w:r>
-    </w:p>
-    <w:p>
-      <w:pPr>
-        <w:pStyle w:val="Listenabsatz"/>
-        <w:numPr>
-          <w:ilvl w:val="0"/>
-          <w:numId w:val="12"/>
-        </w:numPr>
-      </w:pPr>
-      <w:r>
-        <w:t xml:space="preserve">Funktionswerte übergeben bei Start </w:t>
       </w:r>
     </w:p>
     <w:p>
@@ -3639,7 +3620,7 @@
 </file>
 
 <file path=customXml/itemProps1.xml><?xml version="1.0" encoding="utf-8"?>
-<ds:datastoreItem xmlns:ds="http://schemas.openxmlformats.org/officeDocument/2006/customXml" ds:itemID="{4B23A3A3-F3E2-4225-AEAC-28DC5C249F83}">
+<ds:datastoreItem xmlns:ds="http://schemas.openxmlformats.org/officeDocument/2006/customXml" ds:itemID="{225F6A13-31B1-4FF3-AD5C-E776875FD649}">
   <ds:schemaRefs>
     <ds:schemaRef ds:uri="http://schemas.openxmlformats.org/officeDocument/2006/bibliography"/>
   </ds:schemaRefs>

</xml_diff>